<commit_message>
Update Database Scenario exercise.docx
</commit_message>
<xml_diff>
--- a/Tutorial Exercises/Database Scenario exercise.docx
+++ b/Tutorial Exercises/Database Scenario exercise.docx
@@ -302,74 +302,128 @@
           <w:rFonts w:ascii="Arial" w:hAnsi="Arial" w:cs="Arial"/>
           <w:u w:val="single"/>
         </w:rPr>
-        <w:t>Hospital</w:t>
-      </w:r>
-    </w:p>
-    <w:p>
-      <w:pPr>
+        <w:t>Muaaz el</w:t>
+      </w:r>
+      <w:r>
         <w:rPr>
           <w:rFonts w:ascii="Arial" w:hAnsi="Arial" w:cs="Arial"/>
           <w:u w:val="single"/>
         </w:rPr>
-      </w:pPr>
-    </w:p>
-    <w:p>
-      <w:pPr>
-        <w:rPr>
-          <w:rFonts w:ascii="Arial" w:hAnsi="Arial" w:cs="Arial"/>
-        </w:rPr>
-      </w:pPr>
-      <w:r>
-        <w:rPr>
-          <w:rFonts w:ascii="Arial" w:hAnsi="Arial" w:cs="Arial"/>
-        </w:rPr>
-        <w:t xml:space="preserve">The City Hospital has many rooms. These rooms have different purposes, different sizes, and patients assigned to that room. They are maintained by workers, who are also specifically assigned to certain rooms. Workers records include a unique worker ID, name, </w:t>
-      </w:r>
-      <w:proofErr w:type="spellStart"/>
+        <w:t>-</w:t>
+      </w:r>
+      <w:r>
+        <w:rPr>
+          <w:rFonts w:ascii="Arial" w:hAnsi="Arial" w:cs="Arial"/>
+          <w:u w:val="single"/>
+        </w:rPr>
+        <w:t>Denté</w:t>
+      </w:r>
+    </w:p>
+    <w:p>
+      <w:pPr>
+        <w:rPr>
+          <w:rFonts w:ascii="Arial" w:hAnsi="Arial" w:cs="Arial"/>
+          <w:u w:val="single"/>
+        </w:rPr>
+      </w:pPr>
+    </w:p>
+    <w:p>
+      <w:pPr>
+        <w:rPr>
+          <w:rFonts w:ascii="Arial" w:hAnsi="Arial" w:cs="Arial"/>
+        </w:rPr>
+      </w:pPr>
+      <w:r>
+        <w:rPr>
+          <w:rFonts w:ascii="Arial" w:hAnsi="Arial" w:cs="Arial"/>
+        </w:rPr>
+        <w:t>Muaaz el</w:t>
+      </w:r>
+      <w:r>
+        <w:rPr>
+          <w:rFonts w:ascii="Arial" w:hAnsi="Arial" w:cs="Arial"/>
+        </w:rPr>
+        <w:t>-</w:t>
+      </w:r>
+      <w:r>
+        <w:rPr>
+          <w:rFonts w:ascii="Arial" w:hAnsi="Arial" w:cs="Arial"/>
+        </w:rPr>
+        <w:t>Denté Restaurant</w:t>
+      </w:r>
+      <w:r>
+        <w:rPr>
+          <w:rFonts w:ascii="Arial" w:hAnsi="Arial" w:cs="Arial"/>
+        </w:rPr>
+        <w:t xml:space="preserve"> </w:t>
+      </w:r>
+      <w:r>
+        <w:rPr>
+          <w:rFonts w:ascii="Arial" w:hAnsi="Arial" w:cs="Arial"/>
+        </w:rPr>
+        <w:t xml:space="preserve">has a database storing details about daily business. Customers </w:t>
+      </w:r>
+      <w:r>
+        <w:rPr>
+          <w:rFonts w:ascii="Arial" w:hAnsi="Arial" w:cs="Arial"/>
+        </w:rPr>
+        <w:t>can either walk in or make</w:t>
+      </w:r>
+      <w:r>
+        <w:rPr>
+          <w:rFonts w:ascii="Arial" w:hAnsi="Arial" w:cs="Arial"/>
+        </w:rPr>
+        <w:t xml:space="preserve"> reservations</w:t>
+      </w:r>
+      <w:r>
+        <w:rPr>
+          <w:rFonts w:ascii="Arial" w:hAnsi="Arial" w:cs="Arial"/>
+        </w:rPr>
+        <w:t xml:space="preserve"> beforehand</w:t>
+      </w:r>
+      <w:r>
+        <w:rPr>
+          <w:rFonts w:ascii="Arial" w:hAnsi="Arial" w:cs="Arial"/>
+        </w:rPr>
+        <w:t xml:space="preserve">. Customers are recorded with a unique customer ID aswell as their name, contact number and </w:t>
+      </w:r>
+      <w:proofErr w:type="gramStart"/>
       <w:r>
         <w:rPr>
           <w:rFonts w:ascii="Arial" w:hAnsi="Arial" w:cs="Arial"/>
         </w:rPr>
         <w:t>DoB</w:t>
       </w:r>
-      <w:proofErr w:type="spellEnd"/>
-      <w:r>
-        <w:rPr>
-          <w:rFonts w:ascii="Arial" w:hAnsi="Arial" w:cs="Arial"/>
-        </w:rPr>
-        <w:t xml:space="preserve">, insurance number and the day they started work. They are also assigned patients who occupy their rooms. The patients in question have their name, </w:t>
-      </w:r>
-      <w:proofErr w:type="spellStart"/>
-      <w:r>
-        <w:rPr>
-          <w:rFonts w:ascii="Arial" w:hAnsi="Arial" w:cs="Arial"/>
-        </w:rPr>
-        <w:t>DoB</w:t>
-      </w:r>
-      <w:proofErr w:type="spellEnd"/>
-      <w:r>
-        <w:rPr>
-          <w:rFonts w:ascii="Arial" w:hAnsi="Arial" w:cs="Arial"/>
-        </w:rPr>
-        <w:t xml:space="preserve">, Condition, Carer and Room recorded, </w:t>
-      </w:r>
-      <w:r>
-        <w:rPr>
-          <w:rFonts w:ascii="Arial" w:hAnsi="Arial" w:cs="Arial"/>
-        </w:rPr>
-        <w:t>as well</w:t>
-      </w:r>
-      <w:r>
-        <w:rPr>
-          <w:rFonts w:ascii="Arial" w:hAnsi="Arial" w:cs="Arial"/>
-        </w:rPr>
-        <w:t xml:space="preserve"> as a unique Patient ID. If something goes wrong, Emergency Procedures are held, recording the date of emergency, the </w:t>
-      </w:r>
-      <w:r>
-        <w:rPr>
-          <w:rFonts w:ascii="Arial" w:hAnsi="Arial" w:cs="Arial"/>
-        </w:rPr>
-        <w:t>issue, the patient, and the action required.</w:t>
+      <w:proofErr w:type="gramEnd"/>
+      <w:r>
+        <w:rPr>
+          <w:rFonts w:ascii="Arial" w:hAnsi="Arial" w:cs="Arial"/>
+        </w:rPr>
+        <w:t>. Each Reservation has a reservation ID, date and table number recorded.</w:t>
+      </w:r>
+      <w:r>
+        <w:rPr>
+          <w:rFonts w:ascii="Arial" w:hAnsi="Arial" w:cs="Arial"/>
+        </w:rPr>
+        <w:t xml:space="preserve"> Customers are also able to browse the menu and make orders. Each Menu item has an Item ID, Dish Name and price. Each Order has its own unique order number, along with the customer, item</w:t>
+      </w:r>
+      <w:r>
+        <w:rPr>
+          <w:rFonts w:ascii="Arial" w:hAnsi="Arial" w:cs="Arial"/>
+        </w:rPr>
+        <w:t>s ordered</w:t>
+      </w:r>
+      <w:r>
+        <w:rPr>
+          <w:rFonts w:ascii="Arial" w:hAnsi="Arial" w:cs="Arial"/>
+        </w:rPr>
+        <w:t xml:space="preserve">, time </w:t>
+      </w:r>
+      <w:r>
+        <w:rPr>
+          <w:rFonts w:ascii="Arial" w:hAnsi="Arial" w:cs="Arial"/>
+        </w:rPr>
+        <w:t>of order and total of the order.</w:t>
       </w:r>
     </w:p>
     <w:p>
@@ -472,64 +526,123 @@
     </w:p>
     <w:p/>
     <w:p/>
+    <w:p>
+      <w:pPr>
+        <w:rPr>
+          <w:rFonts w:ascii="Arial" w:hAnsi="Arial" w:cs="Arial"/>
+        </w:rPr>
+      </w:pPr>
+      <w:r>
+        <w:rPr>
+          <w:rFonts w:ascii="Arial" w:hAnsi="Arial" w:cs="Arial"/>
+          <w:b/>
+        </w:rPr>
+        <w:t>Example queries</w:t>
+      </w:r>
+      <w:r>
+        <w:rPr>
+          <w:rFonts w:ascii="Arial" w:hAnsi="Arial" w:cs="Arial"/>
+        </w:rPr>
+        <w:t xml:space="preserve"> (Minimum</w:t>
+      </w:r>
+      <w:r>
+        <w:rPr>
+          <w:rFonts w:ascii="Arial" w:hAnsi="Arial" w:cs="Arial"/>
+        </w:rPr>
+        <w:t xml:space="preserve"> 5</w:t>
+      </w:r>
+      <w:r>
+        <w:rPr>
+          <w:rFonts w:ascii="Arial" w:hAnsi="Arial" w:cs="Arial"/>
+        </w:rPr>
+        <w:t xml:space="preserve"> – </w:t>
+      </w:r>
+      <w:r>
+        <w:rPr>
+          <w:rFonts w:ascii="Arial" w:hAnsi="Arial" w:cs="Arial"/>
+        </w:rPr>
+        <w:t xml:space="preserve">list, who, which, how many, most, fewest etc. - </w:t>
+      </w:r>
+      <w:r>
+        <w:rPr>
+          <w:rFonts w:ascii="Arial" w:hAnsi="Arial" w:cs="Arial"/>
+        </w:rPr>
+        <w:t xml:space="preserve">check that </w:t>
+      </w:r>
+      <w:r>
+        <w:rPr>
+          <w:rFonts w:ascii="Arial" w:hAnsi="Arial" w:cs="Arial"/>
+        </w:rPr>
+        <w:t>you have listed the attributes needed to answer your queries</w:t>
+      </w:r>
+      <w:r>
+        <w:rPr>
+          <w:rFonts w:ascii="Arial" w:hAnsi="Arial" w:cs="Arial"/>
+        </w:rPr>
+        <w:t>)</w:t>
+      </w:r>
+    </w:p>
     <w:p/>
     <w:p>
       <w:pPr>
-        <w:rPr>
-          <w:rFonts w:ascii="Arial" w:hAnsi="Arial" w:cs="Arial"/>
-        </w:rPr>
-      </w:pPr>
-      <w:r>
-        <w:rPr>
-          <w:rFonts w:ascii="Arial" w:hAnsi="Arial" w:cs="Arial"/>
-          <w:b/>
-        </w:rPr>
-        <w:t>Example queries</w:t>
-      </w:r>
-      <w:r>
-        <w:rPr>
-          <w:rFonts w:ascii="Arial" w:hAnsi="Arial" w:cs="Arial"/>
-        </w:rPr>
-        <w:t xml:space="preserve"> (Minimum</w:t>
-      </w:r>
-      <w:r>
-        <w:rPr>
-          <w:rFonts w:ascii="Arial" w:hAnsi="Arial" w:cs="Arial"/>
-        </w:rPr>
-        <w:t xml:space="preserve"> 5</w:t>
-      </w:r>
-      <w:r>
-        <w:rPr>
-          <w:rFonts w:ascii="Arial" w:hAnsi="Arial" w:cs="Arial"/>
-        </w:rPr>
-        <w:t xml:space="preserve"> – </w:t>
-      </w:r>
-      <w:r>
-        <w:rPr>
-          <w:rFonts w:ascii="Arial" w:hAnsi="Arial" w:cs="Arial"/>
-        </w:rPr>
-        <w:t xml:space="preserve">list, who, which, how many, most, fewest etc. - </w:t>
-      </w:r>
-      <w:r>
-        <w:rPr>
-          <w:rFonts w:ascii="Arial" w:hAnsi="Arial" w:cs="Arial"/>
-        </w:rPr>
-        <w:t xml:space="preserve">check that </w:t>
-      </w:r>
-      <w:r>
-        <w:rPr>
-          <w:rFonts w:ascii="Arial" w:hAnsi="Arial" w:cs="Arial"/>
-        </w:rPr>
-        <w:t>you have listed the attributes needed to answer your queries</w:t>
-      </w:r>
-      <w:r>
-        <w:rPr>
-          <w:rFonts w:ascii="Arial" w:hAnsi="Arial" w:cs="Arial"/>
-        </w:rPr>
-        <w:t>)</w:t>
-      </w:r>
-    </w:p>
-    <w:p/>
+        <w:pStyle w:val="ListParagraph"/>
+        <w:numPr>
+          <w:ilvl w:val="0"/>
+          <w:numId w:val="2"/>
+        </w:numPr>
+      </w:pPr>
+      <w:r>
+        <w:t>How many customers have reservations today?</w:t>
+      </w:r>
+    </w:p>
+    <w:p>
+      <w:pPr>
+        <w:pStyle w:val="ListParagraph"/>
+        <w:numPr>
+          <w:ilvl w:val="0"/>
+          <w:numId w:val="2"/>
+        </w:numPr>
+      </w:pPr>
+      <w:r>
+        <w:t>What is the price of Birria tacos?</w:t>
+      </w:r>
+    </w:p>
+    <w:p>
+      <w:pPr>
+        <w:pStyle w:val="ListParagraph"/>
+        <w:numPr>
+          <w:ilvl w:val="0"/>
+          <w:numId w:val="2"/>
+        </w:numPr>
+      </w:pPr>
+      <w:r>
+        <w:t>What is this customer’s favourite item to order?</w:t>
+      </w:r>
+    </w:p>
+    <w:p>
+      <w:pPr>
+        <w:pStyle w:val="ListParagraph"/>
+        <w:numPr>
+          <w:ilvl w:val="0"/>
+          <w:numId w:val="2"/>
+        </w:numPr>
+      </w:pPr>
+      <w:r>
+        <w:t>Which dish is the most popular this month?</w:t>
+      </w:r>
+    </w:p>
+    <w:p>
+      <w:pPr>
+        <w:pStyle w:val="ListParagraph"/>
+        <w:numPr>
+          <w:ilvl w:val="0"/>
+          <w:numId w:val="2"/>
+        </w:numPr>
+      </w:pPr>
+      <w:r>
+        <w:t>Which day of the week has the most reservations?</w:t>
+      </w:r>
+    </w:p>
     <w:p>
       <w:r>
         <w:tab/>
@@ -636,8 +749,100 @@
       </w:pPr>
     </w:lvl>
   </w:abstractNum>
+  <w:abstractNum w:abstractNumId="1" w15:restartNumberingAfterBreak="0">
+    <w:nsid w:val="690A764D"/>
+    <w:multiLevelType w:val="hybridMultilevel"/>
+    <w:tmpl w:val="62AAA8BC"/>
+    <w:lvl w:ilvl="0" w:tplc="08090011">
+      <w:start w:val="1"/>
+      <w:numFmt w:val="decimal"/>
+      <w:lvlText w:val="%1)"/>
+      <w:lvlJc w:val="left"/>
+      <w:pPr>
+        <w:ind w:left="720" w:hanging="360"/>
+      </w:pPr>
+      <w:rPr>
+        <w:rFonts w:hint="default"/>
+      </w:rPr>
+    </w:lvl>
+    <w:lvl w:ilvl="1" w:tplc="08090019" w:tentative="1">
+      <w:start w:val="1"/>
+      <w:numFmt w:val="lowerLetter"/>
+      <w:lvlText w:val="%2."/>
+      <w:lvlJc w:val="left"/>
+      <w:pPr>
+        <w:ind w:left="1440" w:hanging="360"/>
+      </w:pPr>
+    </w:lvl>
+    <w:lvl w:ilvl="2" w:tplc="0809001B" w:tentative="1">
+      <w:start w:val="1"/>
+      <w:numFmt w:val="lowerRoman"/>
+      <w:lvlText w:val="%3."/>
+      <w:lvlJc w:val="right"/>
+      <w:pPr>
+        <w:ind w:left="2160" w:hanging="180"/>
+      </w:pPr>
+    </w:lvl>
+    <w:lvl w:ilvl="3" w:tplc="0809000F" w:tentative="1">
+      <w:start w:val="1"/>
+      <w:numFmt w:val="decimal"/>
+      <w:lvlText w:val="%4."/>
+      <w:lvlJc w:val="left"/>
+      <w:pPr>
+        <w:ind w:left="2880" w:hanging="360"/>
+      </w:pPr>
+    </w:lvl>
+    <w:lvl w:ilvl="4" w:tplc="08090019" w:tentative="1">
+      <w:start w:val="1"/>
+      <w:numFmt w:val="lowerLetter"/>
+      <w:lvlText w:val="%5."/>
+      <w:lvlJc w:val="left"/>
+      <w:pPr>
+        <w:ind w:left="3600" w:hanging="360"/>
+      </w:pPr>
+    </w:lvl>
+    <w:lvl w:ilvl="5" w:tplc="0809001B" w:tentative="1">
+      <w:start w:val="1"/>
+      <w:numFmt w:val="lowerRoman"/>
+      <w:lvlText w:val="%6."/>
+      <w:lvlJc w:val="right"/>
+      <w:pPr>
+        <w:ind w:left="4320" w:hanging="180"/>
+      </w:pPr>
+    </w:lvl>
+    <w:lvl w:ilvl="6" w:tplc="0809000F" w:tentative="1">
+      <w:start w:val="1"/>
+      <w:numFmt w:val="decimal"/>
+      <w:lvlText w:val="%7."/>
+      <w:lvlJc w:val="left"/>
+      <w:pPr>
+        <w:ind w:left="5040" w:hanging="360"/>
+      </w:pPr>
+    </w:lvl>
+    <w:lvl w:ilvl="7" w:tplc="08090019" w:tentative="1">
+      <w:start w:val="1"/>
+      <w:numFmt w:val="lowerLetter"/>
+      <w:lvlText w:val="%8."/>
+      <w:lvlJc w:val="left"/>
+      <w:pPr>
+        <w:ind w:left="5760" w:hanging="360"/>
+      </w:pPr>
+    </w:lvl>
+    <w:lvl w:ilvl="8" w:tplc="0809001B" w:tentative="1">
+      <w:start w:val="1"/>
+      <w:numFmt w:val="lowerRoman"/>
+      <w:lvlText w:val="%9."/>
+      <w:lvlJc w:val="right"/>
+      <w:pPr>
+        <w:ind w:left="6480" w:hanging="180"/>
+      </w:pPr>
+    </w:lvl>
+  </w:abstractNum>
   <w:num w:numId="1" w16cid:durableId="1038818672">
     <w:abstractNumId w:val="0"/>
+  </w:num>
+  <w:num w:numId="2" w16cid:durableId="818771563">
+    <w:abstractNumId w:val="1"/>
   </w:num>
 </w:numbering>
 </file>

</xml_diff>